<commit_message>
Finished running black box tests and generated Javadoc.
</commit_message>
<xml_diff>
--- a/PackScheduler/project_docs/CSC216_L5_BBTP.docx
+++ b/PackScheduler/project_docs/CSC216_L5_BBTP.docx
@@ -1,6 +1,6 @@
 
 <file path=word/document.xml><?xml version="1.0" encoding="utf-8"?>
-<w:document xmlns:wpc="http://schemas.microsoft.com/office/word/2010/wordprocessingCanvas" xmlns:mo="http://schemas.microsoft.com/office/mac/office/2008/main" xmlns:mc="http://schemas.openxmlformats.org/markup-compatibility/2006" xmlns:mv="urn:schemas-microsoft-com:mac:vml" xmlns:o="urn:schemas-microsoft-com:office:office" xmlns:r="http://schemas.openxmlformats.org/officeDocument/2006/relationships" xmlns:m="http://schemas.openxmlformats.org/officeDocument/2006/math" xmlns:v="urn:schemas-microsoft-com:vml" xmlns:wp14="http://schemas.microsoft.com/office/word/2010/wordprocessingDrawing" xmlns:wp="http://schemas.openxmlformats.org/drawingml/2006/wordprocessingDrawing" xmlns:w10="urn:schemas-microsoft-com:office:word" xmlns:w="http://schemas.openxmlformats.org/wordprocessingml/2006/main" xmlns:w14="http://schemas.microsoft.com/office/word/2010/wordml" xmlns:w15="http://schemas.microsoft.com/office/word/2012/wordml" xmlns:wpg="http://schemas.microsoft.com/office/word/2010/wordprocessingGroup" xmlns:wpi="http://schemas.microsoft.com/office/word/2010/wordprocessingInk" xmlns:wne="http://schemas.microsoft.com/office/word/2006/wordml" xmlns:wps="http://schemas.microsoft.com/office/word/2010/wordprocessingShape" mc:Ignorable="w14 w15 wp14">
+<w:document xmlns:wpc="http://schemas.microsoft.com/office/word/2010/wordprocessingCanvas" xmlns:cx="http://schemas.microsoft.com/office/drawing/2014/chartex" xmlns:cx1="http://schemas.microsoft.com/office/drawing/2015/9/8/chartex" xmlns:cx2="http://schemas.microsoft.com/office/drawing/2015/10/21/chartex" xmlns:mc="http://schemas.openxmlformats.org/markup-compatibility/2006" xmlns:o="urn:schemas-microsoft-com:office:office" xmlns:r="http://schemas.openxmlformats.org/officeDocument/2006/relationships" xmlns:m="http://schemas.openxmlformats.org/officeDocument/2006/math" xmlns:v="urn:schemas-microsoft-com:vml" xmlns:wp14="http://schemas.microsoft.com/office/word/2010/wordprocessingDrawing" xmlns:wp="http://schemas.openxmlformats.org/drawingml/2006/wordprocessingDrawing" xmlns:w10="urn:schemas-microsoft-com:office:word" xmlns:w="http://schemas.openxmlformats.org/wordprocessingml/2006/main" xmlns:w14="http://schemas.microsoft.com/office/word/2010/wordml" xmlns:w15="http://schemas.microsoft.com/office/word/2012/wordml" xmlns:w16se="http://schemas.microsoft.com/office/word/2015/wordml/symex" xmlns:wpg="http://schemas.microsoft.com/office/word/2010/wordprocessingGroup" xmlns:wpi="http://schemas.microsoft.com/office/word/2010/wordprocessingInk" xmlns:wne="http://schemas.microsoft.com/office/word/2006/wordml" xmlns:wps="http://schemas.microsoft.com/office/word/2010/wordprocessingShape" mc:Ignorable="w14 w15 w16se wp14">
   <w:background w:color="FFFFFF"/>
   <w:body>
     <w:p>
@@ -40,7 +40,15 @@
         <w:contextualSpacing/>
       </w:pPr>
       <w:r>
-        <w:t>Right click on PackSchedulerGUI class in the Package Explorer.</w:t>
+        <w:t xml:space="preserve">Right click on </w:t>
+      </w:r>
+      <w:proofErr w:type="spellStart"/>
+      <w:r>
+        <w:t>PackSchedulerGUI</w:t>
+      </w:r>
+      <w:proofErr w:type="spellEnd"/>
+      <w:r>
+        <w:t xml:space="preserve"> class in the Package Explorer.</w:t>
       </w:r>
     </w:p>
     <w:p>
@@ -53,7 +61,15 @@
         <w:contextualSpacing/>
       </w:pPr>
       <w:r>
-        <w:t>Select Run As &gt; Java Application</w:t>
+        <w:t xml:space="preserve">Select Run </w:t>
+      </w:r>
+      <w:proofErr w:type="gramStart"/>
+      <w:r>
+        <w:t>As</w:t>
+      </w:r>
+      <w:proofErr w:type="gramEnd"/>
+      <w:r>
+        <w:t xml:space="preserve"> &gt; Java Application</w:t>
       </w:r>
     </w:p>
     <w:p/>
@@ -225,7 +241,15 @@
               <w:spacing w:line="240" w:lineRule="auto"/>
             </w:pPr>
             <w:r>
-              <w:t>Preconditions: PackSchedulerGUI has loaded</w:t>
+              <w:t xml:space="preserve">Preconditions: </w:t>
+            </w:r>
+            <w:proofErr w:type="spellStart"/>
+            <w:r>
+              <w:t>PackSchedulerGUI</w:t>
+            </w:r>
+            <w:proofErr w:type="spellEnd"/>
+            <w:r>
+              <w:t xml:space="preserve"> has loaded</w:t>
             </w:r>
           </w:p>
           <w:p>
@@ -242,12 +266,14 @@
             <w:r>
               <w:t xml:space="preserve">User ID: </w:t>
             </w:r>
+            <w:proofErr w:type="spellStart"/>
             <w:r>
               <w:rPr>
                 <w:b/>
               </w:rPr>
               <w:t>lberg</w:t>
             </w:r>
+            <w:proofErr w:type="spellEnd"/>
           </w:p>
           <w:p>
             <w:pPr>
@@ -460,7 +486,15 @@
               <w:spacing w:line="240" w:lineRule="auto"/>
             </w:pPr>
             <w:r>
-              <w:t>Preconditions: PackSchedulerGUI has loaded</w:t>
+              <w:t xml:space="preserve">Preconditions: </w:t>
+            </w:r>
+            <w:proofErr w:type="spellStart"/>
+            <w:r>
+              <w:t>PackSchedulerGUI</w:t>
+            </w:r>
+            <w:proofErr w:type="spellEnd"/>
+            <w:r>
+              <w:t xml:space="preserve"> has loaded</w:t>
             </w:r>
           </w:p>
           <w:p>
@@ -586,7 +620,6 @@
               <w:spacing w:line="240" w:lineRule="auto"/>
             </w:pPr>
             <w:r>
-              <w:lastRenderedPageBreak/>
               <w:t>T3: Load Student Directory</w:t>
             </w:r>
           </w:p>
@@ -607,7 +640,15 @@
               <w:spacing w:line="240" w:lineRule="auto"/>
             </w:pPr>
             <w:r>
-              <w:t>Preconditions: PackSchedulerGUI has loaded and registrar user is logged in (T2)</w:t>
+              <w:t xml:space="preserve">Preconditions: </w:t>
+            </w:r>
+            <w:proofErr w:type="spellStart"/>
+            <w:r>
+              <w:t>PackSchedulerGUI</w:t>
+            </w:r>
+            <w:proofErr w:type="spellEnd"/>
+            <w:r>
+              <w:t xml:space="preserve"> has loaded and registrar user is logged in (T2)</w:t>
             </w:r>
           </w:p>
           <w:p>
@@ -698,10 +739,7 @@
               <w:spacing w:line="240" w:lineRule="auto"/>
             </w:pPr>
             <w:r>
-              <w:t>1</w:t>
-            </w:r>
-            <w:r>
-              <w:t>0 students are listed in alphabetical order by last name.  The list starts with Demetrius Austin and ends with Griffith Stone.</w:t>
+              <w:t>10 students are listed in alphabetical order by last name.  The list starts with Demetrius Austin and ends with Griffith Stone.</w:t>
             </w:r>
           </w:p>
         </w:tc>
@@ -743,7 +781,15 @@
               <w:spacing w:line="240" w:lineRule="auto"/>
             </w:pPr>
             <w:r>
-              <w:t>Preconditions: PackSchedulerGUI has loaded and registrar user is logged in (T2).  T3 has run.</w:t>
+              <w:t xml:space="preserve">Preconditions: </w:t>
+            </w:r>
+            <w:proofErr w:type="spellStart"/>
+            <w:r>
+              <w:t>PackSchedulerGUI</w:t>
+            </w:r>
+            <w:proofErr w:type="spellEnd"/>
+            <w:r>
+              <w:t xml:space="preserve"> has loaded and registrar user is logged in (T2).  T3 has run.</w:t>
             </w:r>
           </w:p>
           <w:p>
@@ -811,12 +857,14 @@
             <w:r>
               <w:t xml:space="preserve">ID: </w:t>
             </w:r>
+            <w:proofErr w:type="spellStart"/>
             <w:r>
               <w:rPr>
                 <w:b/>
               </w:rPr>
               <w:t>pwilkins</w:t>
             </w:r>
+            <w:proofErr w:type="spellEnd"/>
           </w:p>
           <w:p>
             <w:pPr>
@@ -1023,7 +1071,15 @@
               <w:spacing w:line="240" w:lineRule="auto"/>
             </w:pPr>
             <w:r>
-              <w:t>Preconditions: PackSchedulerGUI has loaded and registrar user is logged in (T2).  T3 has run.</w:t>
+              <w:t xml:space="preserve">Preconditions: </w:t>
+            </w:r>
+            <w:proofErr w:type="spellStart"/>
+            <w:r>
+              <w:t>PackSchedulerGUI</w:t>
+            </w:r>
+            <w:proofErr w:type="spellEnd"/>
+            <w:r>
+              <w:t xml:space="preserve"> has loaded and registrar user is logged in (T2).  T3 has run.</w:t>
             </w:r>
           </w:p>
           <w:p>
@@ -1091,12 +1147,14 @@
             <w:r>
               <w:t xml:space="preserve">ID: </w:t>
             </w:r>
+            <w:proofErr w:type="spellStart"/>
             <w:r>
               <w:rPr>
                 <w:b/>
               </w:rPr>
               <w:t>pwilkins</w:t>
             </w:r>
+            <w:proofErr w:type="spellEnd"/>
           </w:p>
           <w:p>
             <w:pPr>
@@ -1291,7 +1349,6 @@
               <w:spacing w:line="240" w:lineRule="auto"/>
             </w:pPr>
             <w:r>
-              <w:lastRenderedPageBreak/>
               <w:t xml:space="preserve">T6: Add Invalid Student - no id </w:t>
             </w:r>
           </w:p>
@@ -1312,7 +1369,15 @@
               <w:spacing w:line="240" w:lineRule="auto"/>
             </w:pPr>
             <w:r>
-              <w:t>Preconditions: PackSchedulerGUI has loaded and registrar user is logged in (T2).  T3 has run.</w:t>
+              <w:t xml:space="preserve">Preconditions: </w:t>
+            </w:r>
+            <w:proofErr w:type="spellStart"/>
+            <w:r>
+              <w:t>PackSchedulerGUI</w:t>
+            </w:r>
+            <w:proofErr w:type="spellEnd"/>
+            <w:r>
+              <w:t xml:space="preserve"> has loaded and registrar user is logged in (T2).  T3 has run.</w:t>
             </w:r>
           </w:p>
           <w:p>
@@ -1616,7 +1681,15 @@
               <w:spacing w:line="240" w:lineRule="auto"/>
             </w:pPr>
             <w:r>
-              <w:t>Preconditions: PackSchedulerGUI has loaded and registrar user is logged in (T2).  T3 has run.</w:t>
+              <w:t xml:space="preserve">Preconditions: </w:t>
+            </w:r>
+            <w:proofErr w:type="spellStart"/>
+            <w:r>
+              <w:t>PackSchedulerGUI</w:t>
+            </w:r>
+            <w:proofErr w:type="spellEnd"/>
+            <w:r>
+              <w:t xml:space="preserve"> has loaded and registrar user is logged in (T2).  T3 has run.</w:t>
             </w:r>
           </w:p>
           <w:p>
@@ -1690,12 +1763,14 @@
             <w:r>
               <w:t xml:space="preserve">ID: </w:t>
             </w:r>
+            <w:proofErr w:type="spellStart"/>
             <w:r>
               <w:rPr>
                 <w:b/>
               </w:rPr>
               <w:t>pwilkins</w:t>
             </w:r>
+            <w:proofErr w:type="spellEnd"/>
           </w:p>
           <w:p>
             <w:pPr>
@@ -1955,7 +2030,6 @@
               <w:spacing w:line="240" w:lineRule="auto"/>
             </w:pPr>
             <w:r>
-              <w:lastRenderedPageBreak/>
               <w:t>T8: Add Invalid Student - invalid email</w:t>
             </w:r>
           </w:p>
@@ -1976,7 +2050,15 @@
               <w:spacing w:line="240" w:lineRule="auto"/>
             </w:pPr>
             <w:r>
-              <w:t>Preconditions: PackSchedulerGUI has loaded and registrar user is logged in (T2).  T3 has run.</w:t>
+              <w:t xml:space="preserve">Preconditions: </w:t>
+            </w:r>
+            <w:proofErr w:type="spellStart"/>
+            <w:r>
+              <w:t>PackSchedulerGUI</w:t>
+            </w:r>
+            <w:proofErr w:type="spellEnd"/>
+            <w:r>
+              <w:t xml:space="preserve"> has loaded and registrar user is logged in (T2).  T3 has run.</w:t>
             </w:r>
           </w:p>
           <w:p>
@@ -2050,12 +2132,14 @@
             <w:r>
               <w:t xml:space="preserve">ID: </w:t>
             </w:r>
+            <w:proofErr w:type="spellStart"/>
             <w:r>
               <w:rPr>
                 <w:b/>
               </w:rPr>
               <w:t>pwilkins</w:t>
             </w:r>
+            <w:proofErr w:type="spellEnd"/>
           </w:p>
           <w:p>
             <w:pPr>
@@ -2274,7 +2358,15 @@
               <w:spacing w:line="240" w:lineRule="auto"/>
             </w:pPr>
             <w:r>
-              <w:t>Preconditions: PackSchedulerGUI has loaded and registrar user is logged in (T2).  T3 has run.</w:t>
+              <w:t xml:space="preserve">Preconditions: </w:t>
+            </w:r>
+            <w:proofErr w:type="spellStart"/>
+            <w:r>
+              <w:t>PackSchedulerGUI</w:t>
+            </w:r>
+            <w:proofErr w:type="spellEnd"/>
+            <w:r>
+              <w:t xml:space="preserve"> has loaded and registrar user is logged in (T2).  T3 has run.</w:t>
             </w:r>
           </w:p>
           <w:p>
@@ -2348,12 +2440,14 @@
             <w:r>
               <w:t xml:space="preserve">ID: </w:t>
             </w:r>
+            <w:proofErr w:type="spellStart"/>
             <w:r>
               <w:rPr>
                 <w:b/>
               </w:rPr>
               <w:t>pwilkins</w:t>
             </w:r>
+            <w:proofErr w:type="spellEnd"/>
           </w:p>
           <w:p>
             <w:pPr>
@@ -2583,7 +2677,15 @@
             </w:pPr>
             <w:r>
               <w:lastRenderedPageBreak/>
-              <w:t>Preconditions: PackSchedulerGUI has loaded and registrar user is logged in (T2).  T3 has run.</w:t>
+              <w:t xml:space="preserve">Preconditions: </w:t>
+            </w:r>
+            <w:proofErr w:type="spellStart"/>
+            <w:r>
+              <w:t>PackSchedulerGUI</w:t>
+            </w:r>
+            <w:proofErr w:type="spellEnd"/>
+            <w:r>
+              <w:t xml:space="preserve"> has loaded and registrar user is logged in (T2).  T3 has run.</w:t>
             </w:r>
           </w:p>
           <w:p>
@@ -2657,12 +2759,14 @@
             <w:r>
               <w:t xml:space="preserve">ID: </w:t>
             </w:r>
+            <w:proofErr w:type="spellStart"/>
             <w:r>
               <w:rPr>
                 <w:b/>
               </w:rPr>
               <w:t>pwilkins</w:t>
             </w:r>
+            <w:proofErr w:type="spellEnd"/>
           </w:p>
           <w:p>
             <w:pPr>
@@ -2878,7 +2982,15 @@
               <w:spacing w:line="240" w:lineRule="auto"/>
             </w:pPr>
             <w:r>
-              <w:t>Preconditions: PackSchedulerGUI has loaded and registrar user is logged in (T2).  T3 has run.</w:t>
+              <w:t xml:space="preserve">Preconditions: </w:t>
+            </w:r>
+            <w:proofErr w:type="spellStart"/>
+            <w:r>
+              <w:t>PackSchedulerGUI</w:t>
+            </w:r>
+            <w:proofErr w:type="spellEnd"/>
+            <w:r>
+              <w:t xml:space="preserve"> has loaded and registrar user is logged in (T2).  T3 has run.</w:t>
             </w:r>
           </w:p>
           <w:p>
@@ -2952,12 +3064,14 @@
             <w:r>
               <w:t xml:space="preserve">ID: </w:t>
             </w:r>
+            <w:proofErr w:type="spellStart"/>
             <w:r>
               <w:rPr>
                 <w:b/>
               </w:rPr>
               <w:t>pwilkins</w:t>
             </w:r>
+            <w:proofErr w:type="spellEnd"/>
           </w:p>
           <w:p>
             <w:pPr>
@@ -3176,7 +3290,15 @@
               <w:spacing w:line="240" w:lineRule="auto"/>
             </w:pPr>
             <w:r>
-              <w:t>Preconditions: PackSchedulerGUI has loaded and registrar user is logged in (T2).  T3 has run.</w:t>
+              <w:t xml:space="preserve">Preconditions: </w:t>
+            </w:r>
+            <w:proofErr w:type="spellStart"/>
+            <w:r>
+              <w:t>PackSchedulerGUI</w:t>
+            </w:r>
+            <w:proofErr w:type="spellEnd"/>
+            <w:r>
+              <w:t xml:space="preserve"> has loaded and registrar user is logged in (T2).  T3 has run.</w:t>
             </w:r>
           </w:p>
           <w:p>
@@ -3251,12 +3373,14 @@
             <w:r>
               <w:t xml:space="preserve">ID: </w:t>
             </w:r>
+            <w:proofErr w:type="spellStart"/>
             <w:r>
               <w:rPr>
                 <w:b/>
               </w:rPr>
               <w:t>pwilkins</w:t>
             </w:r>
+            <w:proofErr w:type="spellEnd"/>
           </w:p>
           <w:p>
             <w:pPr>
@@ -3438,7 +3562,6 @@
               <w:spacing w:line="240" w:lineRule="auto"/>
             </w:pPr>
             <w:r>
-              <w:lastRenderedPageBreak/>
               <w:t>T13: Add Student - middle</w:t>
             </w:r>
           </w:p>
@@ -3459,7 +3582,15 @@
               <w:spacing w:line="240" w:lineRule="auto"/>
             </w:pPr>
             <w:r>
-              <w:t>Preconditions: PackSchedulerGUI has loaded and registrar user is logged in (T2).  T3 has run.</w:t>
+              <w:t xml:space="preserve">Preconditions: </w:t>
+            </w:r>
+            <w:proofErr w:type="spellStart"/>
+            <w:r>
+              <w:t>PackSchedulerGUI</w:t>
+            </w:r>
+            <w:proofErr w:type="spellEnd"/>
+            <w:r>
+              <w:t xml:space="preserve"> has loaded and registrar user is logged in (T2).  T3 has run.</w:t>
             </w:r>
           </w:p>
           <w:p>
@@ -3533,12 +3664,14 @@
             <w:r>
               <w:t xml:space="preserve">ID: </w:t>
             </w:r>
+            <w:proofErr w:type="spellStart"/>
             <w:r>
               <w:rPr>
                 <w:b/>
               </w:rPr>
               <w:t>rpuckett</w:t>
             </w:r>
+            <w:proofErr w:type="spellEnd"/>
           </w:p>
           <w:p>
             <w:pPr>
@@ -3745,7 +3878,15 @@
               <w:spacing w:line="240" w:lineRule="auto"/>
             </w:pPr>
             <w:r>
-              <w:t>Preconditions: PackSchedulerGUI has loaded and registrar user is logged in (T2).  T3 has run.</w:t>
+              <w:t xml:space="preserve">Preconditions: </w:t>
+            </w:r>
+            <w:proofErr w:type="spellStart"/>
+            <w:r>
+              <w:t>PackSchedulerGUI</w:t>
+            </w:r>
+            <w:proofErr w:type="spellEnd"/>
+            <w:r>
+              <w:t xml:space="preserve"> has loaded and registrar user is logged in (T2).  T3 has run.</w:t>
             </w:r>
           </w:p>
           <w:p>
@@ -3819,12 +3960,14 @@
             <w:r>
               <w:t xml:space="preserve">ID: </w:t>
             </w:r>
+            <w:proofErr w:type="spellStart"/>
             <w:r>
               <w:rPr>
                 <w:b/>
               </w:rPr>
               <w:t>macevedo</w:t>
             </w:r>
+            <w:proofErr w:type="spellEnd"/>
           </w:p>
           <w:p>
             <w:pPr>
@@ -4024,7 +4167,6 @@
               <w:spacing w:line="240" w:lineRule="auto"/>
             </w:pPr>
             <w:r>
-              <w:lastRenderedPageBreak/>
               <w:t>T15: Remove Student - no selection</w:t>
             </w:r>
           </w:p>
@@ -4045,7 +4187,15 @@
               <w:spacing w:line="240" w:lineRule="auto"/>
             </w:pPr>
             <w:r>
-              <w:t xml:space="preserve">Preconditions: PackSchedulerGUI has loaded and registrar user is logged in (T2).  </w:t>
+              <w:t xml:space="preserve">Preconditions: </w:t>
+            </w:r>
+            <w:proofErr w:type="spellStart"/>
+            <w:r>
+              <w:t>PackSchedulerGUI</w:t>
+            </w:r>
+            <w:proofErr w:type="spellEnd"/>
+            <w:r>
+              <w:t xml:space="preserve"> has loaded and registrar user is logged in (T2).  </w:t>
             </w:r>
           </w:p>
           <w:p>
@@ -4166,7 +4316,15 @@
               <w:spacing w:line="240" w:lineRule="auto"/>
             </w:pPr>
             <w:r>
-              <w:t xml:space="preserve">Preconditions: PackSchedulerGUI has loaded and registrar user is logged in (T2).  </w:t>
+              <w:t xml:space="preserve">Preconditions: </w:t>
+            </w:r>
+            <w:proofErr w:type="spellStart"/>
+            <w:r>
+              <w:t>PackSchedulerGUI</w:t>
+            </w:r>
+            <w:proofErr w:type="spellEnd"/>
+            <w:r>
+              <w:t xml:space="preserve"> has loaded and registrar user is logged in (T2).  </w:t>
             </w:r>
           </w:p>
           <w:p>
@@ -4234,7 +4392,15 @@
               <w:spacing w:line="240" w:lineRule="auto"/>
             </w:pPr>
             <w:r>
-              <w:t>Shannon Hansen is removed.  Athea Hicks follows Emerald Frost in the list</w:t>
+              <w:t xml:space="preserve">Shannon Hansen is removed.  </w:t>
+            </w:r>
+            <w:proofErr w:type="spellStart"/>
+            <w:r>
+              <w:t>Athea</w:t>
+            </w:r>
+            <w:proofErr w:type="spellEnd"/>
+            <w:r>
+              <w:t xml:space="preserve"> Hicks follows Emerald Frost in the list</w:t>
             </w:r>
           </w:p>
           <w:p>
@@ -4260,7 +4426,15 @@
               <w:spacing w:line="240" w:lineRule="auto"/>
             </w:pPr>
             <w:r>
-              <w:t>Shannon Hansen is removed.  Athea Hicks follows Emerald Frost in the list</w:t>
+              <w:t xml:space="preserve">Shannon Hansen is removed.  </w:t>
+            </w:r>
+            <w:proofErr w:type="spellStart"/>
+            <w:r>
+              <w:t>Athea</w:t>
+            </w:r>
+            <w:proofErr w:type="spellEnd"/>
+            <w:r>
+              <w:t xml:space="preserve"> Hicks follows Emerald Frost in the list</w:t>
             </w:r>
           </w:p>
           <w:p>
@@ -4308,7 +4482,15 @@
               <w:spacing w:line="240" w:lineRule="auto"/>
             </w:pPr>
             <w:r>
-              <w:t>Preconditions: PackSchedulerGUI has loaded and registrar user is logged in (T2).  T14 has run.</w:t>
+              <w:t xml:space="preserve">Preconditions: </w:t>
+            </w:r>
+            <w:proofErr w:type="spellStart"/>
+            <w:r>
+              <w:t>PackSchedulerGUI</w:t>
+            </w:r>
+            <w:proofErr w:type="spellEnd"/>
+            <w:r>
+              <w:t xml:space="preserve"> has loaded and registrar user is logged in (T2).  T14 has run.</w:t>
             </w:r>
           </w:p>
           <w:p>
@@ -4438,7 +4620,15 @@
               <w:spacing w:line="240" w:lineRule="auto"/>
             </w:pPr>
             <w:r>
-              <w:t>Preconditions: PackSchedulerGUI has loaded and registrar user is logged in (T2).  T12 has run.</w:t>
+              <w:t xml:space="preserve">Preconditions: </w:t>
+            </w:r>
+            <w:proofErr w:type="spellStart"/>
+            <w:r>
+              <w:t>PackSchedulerGUI</w:t>
+            </w:r>
+            <w:proofErr w:type="spellEnd"/>
+            <w:r>
+              <w:t xml:space="preserve"> has loaded and registrar user is logged in (T2).  T12 has run.</w:t>
             </w:r>
           </w:p>
           <w:p>
@@ -4506,8 +4696,13 @@
               <w:spacing w:line="240" w:lineRule="auto"/>
             </w:pPr>
             <w:r>
-              <w:t>Patience Wilkins is removed.  Griffith Stone is last in the  directory</w:t>
-            </w:r>
+              <w:t xml:space="preserve">Patience Wilkins is removed.  Griffith Stone is last in </w:t>
+            </w:r>
+            <w:proofErr w:type="gramStart"/>
+            <w:r>
+              <w:t>the  directory</w:t>
+            </w:r>
+            <w:proofErr w:type="gramEnd"/>
           </w:p>
         </w:tc>
         <w:tc>
@@ -4526,8 +4721,13 @@
               <w:spacing w:line="240" w:lineRule="auto"/>
             </w:pPr>
             <w:r>
-              <w:t>Patience Wilkins is removed.  Griffith Stone is last in the  directory</w:t>
-            </w:r>
+              <w:t xml:space="preserve">Patience Wilkins is removed.  Griffith Stone is last in </w:t>
+            </w:r>
+            <w:proofErr w:type="gramStart"/>
+            <w:r>
+              <w:t>the  directory</w:t>
+            </w:r>
+            <w:proofErr w:type="gramEnd"/>
           </w:p>
         </w:tc>
       </w:tr>
@@ -4573,7 +4773,15 @@
             </w:pPr>
             <w:r>
               <w:lastRenderedPageBreak/>
-              <w:t>Preconditions: PackSchedulerGUI has loaded and registrar user is logged in (T2).  T12-T18 have run.</w:t>
+              <w:t xml:space="preserve">Preconditions: </w:t>
+            </w:r>
+            <w:proofErr w:type="spellStart"/>
+            <w:r>
+              <w:t>PackSchedulerGUI</w:t>
+            </w:r>
+            <w:proofErr w:type="spellEnd"/>
+            <w:r>
+              <w:t xml:space="preserve"> has loaded and registrar user is logged in (T2).  T12-T18 have run.</w:t>
             </w:r>
           </w:p>
           <w:p>
@@ -4664,7 +4872,15 @@
               <w:spacing w:line="240" w:lineRule="auto"/>
             </w:pPr>
             <w:r>
-              <w:t>Demetrius,Austin,daustin,Curabitur.egestas.nunc@placeratorcilacus.co.uk,0ÉRú±"ÃùuŸ¦Ù\7X²F´þâ9•{-OîFâapÄ,18</w:t>
+              <w:t>Demetrius,Austin,daustin,Curabitur.egestas.nunc@placeratorcilacus.co.uk,0ÉRú±"ÃùuŸ¦Ù\7X²F´þâ9</w:t>
+            </w:r>
+            <w:proofErr w:type="gramStart"/>
+            <w:r>
+              <w:t>•{</w:t>
+            </w:r>
+            <w:proofErr w:type="gramEnd"/>
+            <w:r>
+              <w:t>-OîFâapÄ,18</w:t>
             </w:r>
           </w:p>
           <w:p>
@@ -4700,7 +4916,15 @@
               <w:spacing w:line="240" w:lineRule="auto"/>
             </w:pPr>
             <w:r>
-              <w:t>Althea,Hicks,ahicks,Phasellus.dapibus@luctusfelis.com,0ÉRú±"ÃùuŸ¦Ù\7X²F´þâ9•{-OîFâapÄ,11</w:t>
+              <w:t>Althea,Hicks,ahicks,Phasellus.dapibus@luctusfelis.com,0ÉRú±"ÃùuŸ¦Ù\7X²F´þâ9</w:t>
+            </w:r>
+            <w:proofErr w:type="gramStart"/>
+            <w:r>
+              <w:t>•{</w:t>
+            </w:r>
+            <w:proofErr w:type="gramEnd"/>
+            <w:r>
+              <w:t>-OîFâapÄ,11</w:t>
             </w:r>
           </w:p>
           <w:p>
@@ -4718,7 +4942,15 @@
               <w:spacing w:line="240" w:lineRule="auto"/>
             </w:pPr>
             <w:r>
-              <w:t>Dylan,Nolan,dnolan,placerat.Cras.dictum@dictum.net,0ÉRú±"ÃùuŸ¦Ù\7X²F´þâ9•{-OîFâapÄ,5</w:t>
+              <w:t>Dylan,Nolan,dnolan,placerat.Cras.dictum@dictum.net,0ÉRú±"ÃùuŸ¦Ù\7X²F´þâ9</w:t>
+            </w:r>
+            <w:proofErr w:type="gramStart"/>
+            <w:r>
+              <w:t>•{</w:t>
+            </w:r>
+            <w:proofErr w:type="gramEnd"/>
+            <w:r>
+              <w:t>-OîFâapÄ,5</w:t>
             </w:r>
           </w:p>
           <w:p>
@@ -4736,7 +4968,15 @@
               <w:spacing w:line="240" w:lineRule="auto"/>
             </w:pPr>
             <w:r>
-              <w:t>Cassandra,Schwartz,cschwartz,semper@imperdietornare.co.uk,0ÉRú±"ÃùuŸ¦Ù\7X²F´þâ9•{-OîFâapÄ,4</w:t>
+              <w:t>Cassandra,Schwartz,cschwartz,semper@imperdietornare.co.uk,0ÉRú±"ÃùuŸ¦Ù\7X²F´þâ9</w:t>
+            </w:r>
+            <w:proofErr w:type="gramStart"/>
+            <w:r>
+              <w:t>•{</w:t>
+            </w:r>
+            <w:proofErr w:type="gramEnd"/>
+            <w:r>
+              <w:t>-OîFâapÄ,4</w:t>
             </w:r>
           </w:p>
           <w:p>
@@ -4770,7 +5010,13 @@
             </w:pPr>
             <w:r>
               <w:lastRenderedPageBreak/>
-              <w:t xml:space="preserve">Contents should be (note that the password hash may be different due to encoding): </w:t>
+              <w:t xml:space="preserve">Contents </w:t>
+            </w:r>
+            <w:r>
+              <w:t>of the t19_student_directory.txt are the following:</w:t>
+            </w:r>
+            <w:r>
+              <w:t xml:space="preserve"> </w:t>
             </w:r>
           </w:p>
           <w:p>
@@ -4803,43 +5049,83 @@
               <w:spacing w:line="240" w:lineRule="auto"/>
             </w:pPr>
             <w:r>
-              <w:t>Raymond,Brennan,rbrennan,litora.torquent@pellentesquemassalobortis.ca,0ÉRú±"ÃùuŸ¦Ù\7X²F´þâ9•{-OîFâapÄ,12</w:t>
-            </w:r>
-          </w:p>
-          <w:p>
-            <w:pPr>
-              <w:widowControl w:val="0"/>
-              <w:spacing w:line="240" w:lineRule="auto"/>
-            </w:pPr>
-            <w:r>
-              <w:t>Emerald,Frost,efrost,adipiscing@acipsumPhasellus.edu,0ÉRú±"ÃùuŸ¦Ù\7X²F´þâ9•{-OîFâapÄ,3</w:t>
-            </w:r>
-          </w:p>
-          <w:p>
-            <w:pPr>
-              <w:widowControl w:val="0"/>
-              <w:spacing w:line="240" w:lineRule="auto"/>
-            </w:pPr>
-            <w:r>
-              <w:t>Althea,Hicks,ahicks,Phasellus.dapibus@luctusfelis.com,0ÉRú±"ÃùuŸ¦Ù\7X²F´þâ9•{-OîFâapÄ,11</w:t>
-            </w:r>
-          </w:p>
-          <w:p>
-            <w:pPr>
-              <w:widowControl w:val="0"/>
-              <w:spacing w:line="240" w:lineRule="auto"/>
-            </w:pPr>
-            <w:r>
-              <w:t>Zahir,King,zking,orci.Donec@ametmassaQuisque.com,0ÉRú±"ÃùuŸ¦Ù\7X²F´þâ9•{-OîFâapÄ,15</w:t>
-            </w:r>
-          </w:p>
-          <w:p>
-            <w:pPr>
-              <w:widowControl w:val="0"/>
-              <w:spacing w:line="240" w:lineRule="auto"/>
-            </w:pPr>
-            <w:r>
-              <w:t>Dylan,Nolan,dnolan,placerat.Cras.dictum@dictum.net,0ÉRú±"ÃùuŸ¦Ù\7X²F´þâ9•{-OîFâapÄ,5</w:t>
+              <w:t>Raymond,Brennan,rbrennan,litora.torquent@pellentesquemassalobortis.ca,0ÉRú±"ÃùuŸ¦Ù\7X²F´þâ9</w:t>
+            </w:r>
+            <w:proofErr w:type="gramStart"/>
+            <w:r>
+              <w:t>•{</w:t>
+            </w:r>
+            <w:proofErr w:type="gramEnd"/>
+            <w:r>
+              <w:t>-OîFâapÄ,12</w:t>
+            </w:r>
+          </w:p>
+          <w:p>
+            <w:pPr>
+              <w:widowControl w:val="0"/>
+              <w:spacing w:line="240" w:lineRule="auto"/>
+            </w:pPr>
+            <w:r>
+              <w:t>Emerald,Frost,efrost,adipiscing@acipsumPhasellus.edu,0ÉRú±"ÃùuŸ¦Ù\7X²F´þâ9</w:t>
+            </w:r>
+            <w:proofErr w:type="gramStart"/>
+            <w:r>
+              <w:t>•{</w:t>
+            </w:r>
+            <w:proofErr w:type="gramEnd"/>
+            <w:r>
+              <w:t>-OîFâapÄ,3</w:t>
+            </w:r>
+          </w:p>
+          <w:p>
+            <w:pPr>
+              <w:widowControl w:val="0"/>
+              <w:spacing w:line="240" w:lineRule="auto"/>
+            </w:pPr>
+            <w:r>
+              <w:t>Althea,Hicks,ahicks,Phasellus.dapibus@luctusfelis.com,0ÉRú±"ÃùuŸ¦Ù\7X²F´þâ9</w:t>
+            </w:r>
+            <w:proofErr w:type="gramStart"/>
+            <w:r>
+              <w:t>•{</w:t>
+            </w:r>
+            <w:proofErr w:type="gramEnd"/>
+            <w:r>
+              <w:t>-OîFâapÄ,11</w:t>
+            </w:r>
+          </w:p>
+          <w:p>
+            <w:pPr>
+              <w:widowControl w:val="0"/>
+              <w:spacing w:line="240" w:lineRule="auto"/>
+            </w:pPr>
+            <w:r>
+              <w:t>Zahir,King,zking,orci.Donec@ametmassaQuisque.com,0ÉRú±"ÃùuŸ¦Ù\7X²F´þâ9</w:t>
+            </w:r>
+            <w:proofErr w:type="gramStart"/>
+            <w:r>
+              <w:t>•{</w:t>
+            </w:r>
+            <w:proofErr w:type="gramEnd"/>
+            <w:r>
+              <w:t>-OîFâapÄ,15</w:t>
+            </w:r>
+          </w:p>
+          <w:p>
+            <w:pPr>
+              <w:widowControl w:val="0"/>
+              <w:spacing w:line="240" w:lineRule="auto"/>
+            </w:pPr>
+            <w:r>
+              <w:t>Dylan,Nolan,dnolan,placerat.Cras.dictum@dictum.net,0ÉRú±"ÃùuŸ¦Ù\7X²F´þâ9</w:t>
+            </w:r>
+            <w:proofErr w:type="gramStart"/>
+            <w:r>
+              <w:t>•{</w:t>
+            </w:r>
+            <w:proofErr w:type="gramEnd"/>
+            <w:r>
+              <w:t>-OîFâapÄ,5</w:t>
             </w:r>
           </w:p>
           <w:p>
@@ -4857,7 +5143,15 @@
               <w:spacing w:line="240" w:lineRule="auto"/>
             </w:pPr>
             <w:r>
-              <w:t>Cassandra,Schwartz,cschwartz,semper@imperdietornare.co.uk,0ÉRú±"ÃùuŸ¦Ù\7X²F´þâ9•{-OîFâapÄ,4</w:t>
+              <w:t>Cassandra,Schwartz,cschwartz,semper@imperdietornare.co.uk,0ÉRú±"ÃùuŸ¦Ù\7X²F´þâ9</w:t>
+            </w:r>
+            <w:proofErr w:type="gramStart"/>
+            <w:r>
+              <w:t>•{</w:t>
+            </w:r>
+            <w:proofErr w:type="gramEnd"/>
+            <w:r>
+              <w:t>-OîFâapÄ,4</w:t>
             </w:r>
           </w:p>
           <w:p>
@@ -4870,7 +5164,15 @@
             </w:r>
             <w:r>
               <w:lastRenderedPageBreak/>
-              <w:t>agnamalesuadavel.net,0ÉRú±"ÃùuŸ¦Ù\7X²F´þâ9•{-OîFâapÄ,17</w:t>
+              <w:t>agnamalesuadavel.net,0ÉRú±"ÃùuŸ¦Ù\7X²F´þâ9</w:t>
+            </w:r>
+            <w:proofErr w:type="gramStart"/>
+            <w:r>
+              <w:t>•{</w:t>
+            </w:r>
+            <w:proofErr w:type="gramEnd"/>
+            <w:r>
+              <w:t>-OîFâapÄ,17</w:t>
             </w:r>
           </w:p>
         </w:tc>
@@ -4913,7 +5215,15 @@
               <w:spacing w:line="240" w:lineRule="auto"/>
             </w:pPr>
             <w:r>
-              <w:t>Preconditions: PackSchedulerGUI has loaded and registrar user is logged in (T2).  T12-T18 have run.</w:t>
+              <w:t xml:space="preserve">Preconditions: </w:t>
+            </w:r>
+            <w:proofErr w:type="spellStart"/>
+            <w:r>
+              <w:t>PackSchedulerGUI</w:t>
+            </w:r>
+            <w:proofErr w:type="spellEnd"/>
+            <w:r>
+              <w:t xml:space="preserve"> has loaded and registrar user is logged in (T2).  T12-T18 have run.</w:t>
             </w:r>
           </w:p>
           <w:p>
@@ -5022,7 +5332,15 @@
               <w:spacing w:line="240" w:lineRule="auto"/>
             </w:pPr>
             <w:r>
-              <w:t>Preconditions: PackSchedulerGUI has loaded and registrar user is logged in (T2).  T20 has run.</w:t>
+              <w:t xml:space="preserve">Preconditions: </w:t>
+            </w:r>
+            <w:proofErr w:type="spellStart"/>
+            <w:r>
+              <w:t>PackSchedulerGUI</w:t>
+            </w:r>
+            <w:proofErr w:type="spellEnd"/>
+            <w:r>
+              <w:t xml:space="preserve"> has loaded and registrar user is logged in (T2).  T20 has run.</w:t>
             </w:r>
           </w:p>
           <w:p>
@@ -5096,12 +5414,14 @@
             <w:r>
               <w:t xml:space="preserve">ID: </w:t>
             </w:r>
+            <w:proofErr w:type="spellStart"/>
             <w:r>
               <w:rPr>
                 <w:b/>
               </w:rPr>
               <w:t>pwilkins</w:t>
             </w:r>
+            <w:proofErr w:type="spellEnd"/>
           </w:p>
           <w:p>
             <w:pPr>
@@ -5332,7 +5652,15 @@
               <w:spacing w:line="240" w:lineRule="auto"/>
             </w:pPr>
             <w:r>
-              <w:t xml:space="preserve">Preconditions: PackSchedulerGUI has loaded and registrar user is logged in (T2). </w:t>
+              <w:t xml:space="preserve">Preconditions: </w:t>
+            </w:r>
+            <w:proofErr w:type="spellStart"/>
+            <w:r>
+              <w:t>PackSchedulerGUI</w:t>
+            </w:r>
+            <w:proofErr w:type="spellEnd"/>
+            <w:r>
+              <w:t xml:space="preserve"> has loaded and registrar user is logged in (T2). </w:t>
             </w:r>
           </w:p>
           <w:p>
@@ -5410,6 +5738,9 @@
               <w:widowControl w:val="0"/>
               <w:spacing w:line="240" w:lineRule="auto"/>
             </w:pPr>
+            <w:r>
+              <w:t>Course Catalog functionality displayed</w:t>
+            </w:r>
           </w:p>
         </w:tc>
       </w:tr>
@@ -5450,7 +5781,15 @@
               <w:spacing w:line="240" w:lineRule="auto"/>
             </w:pPr>
             <w:r>
-              <w:t>Preconditions: PackSchedulerGUI has loaded and registrar user is logged in (T2)</w:t>
+              <w:t xml:space="preserve">Preconditions: </w:t>
+            </w:r>
+            <w:proofErr w:type="spellStart"/>
+            <w:r>
+              <w:t>PackSchedulerGUI</w:t>
+            </w:r>
+            <w:proofErr w:type="spellEnd"/>
+            <w:r>
+              <w:t xml:space="preserve"> has loaded and registrar user is logged in (T2)</w:t>
             </w:r>
           </w:p>
           <w:p>
@@ -5572,6 +5911,12 @@
               <w:widowControl w:val="0"/>
               <w:spacing w:line="240" w:lineRule="auto"/>
             </w:pPr>
+            <w:bookmarkStart w:id="2" w:name="_GoBack"/>
+            <w:bookmarkEnd w:id="2"/>
+            <w:r>
+              <w:lastRenderedPageBreak/>
+              <w:t>8 courses are listed starting with CSC116-001 and ending with CSC230-001</w:t>
+            </w:r>
           </w:p>
         </w:tc>
       </w:tr>
@@ -5613,7 +5958,15 @@
               <w:spacing w:line="240" w:lineRule="auto"/>
             </w:pPr>
             <w:r>
-              <w:t>Preconditions: PackSchedulerGUI has loaded and registrar user is logged in (T2).  T23 has run.</w:t>
+              <w:t xml:space="preserve">Preconditions: </w:t>
+            </w:r>
+            <w:proofErr w:type="spellStart"/>
+            <w:r>
+              <w:t>PackSchedulerGUI</w:t>
+            </w:r>
+            <w:proofErr w:type="spellEnd"/>
+            <w:r>
+              <w:t xml:space="preserve"> has loaded and registrar user is logged in (T2).  T23 has run.</w:t>
             </w:r>
           </w:p>
           <w:p>
@@ -5949,6 +6302,9 @@
               <w:widowControl w:val="0"/>
               <w:spacing w:line="240" w:lineRule="auto"/>
             </w:pPr>
+            <w:r>
+              <w:t>Error Message: Invalid name</w:t>
+            </w:r>
           </w:p>
         </w:tc>
       </w:tr>
@@ -5989,7 +6345,23 @@
               <w:spacing w:line="240" w:lineRule="auto"/>
             </w:pPr>
             <w:r>
-              <w:t>Preconditions: PackSchedulerGUI has loaded and registrar user is logged in (T2).  T23  has run.</w:t>
+              <w:t xml:space="preserve">Preconditions: </w:t>
+            </w:r>
+            <w:proofErr w:type="spellStart"/>
+            <w:r>
+              <w:t>PackSchedulerGUI</w:t>
+            </w:r>
+            <w:proofErr w:type="spellEnd"/>
+            <w:r>
+              <w:t xml:space="preserve"> has loaded and registrar user is logged in (T2).  T</w:t>
+            </w:r>
+            <w:proofErr w:type="gramStart"/>
+            <w:r>
+              <w:t>23  has</w:t>
+            </w:r>
+            <w:proofErr w:type="gramEnd"/>
+            <w:r>
+              <w:t xml:space="preserve"> run.</w:t>
             </w:r>
           </w:p>
           <w:p>
@@ -6326,6 +6698,10 @@
               <w:widowControl w:val="0"/>
               <w:spacing w:line="240" w:lineRule="auto"/>
             </w:pPr>
+            <w:r>
+              <w:lastRenderedPageBreak/>
+              <w:t>Error Message: Invalid title</w:t>
+            </w:r>
           </w:p>
         </w:tc>
       </w:tr>
@@ -6346,7 +6722,6 @@
               <w:spacing w:line="240" w:lineRule="auto"/>
             </w:pPr>
             <w:r>
-              <w:lastRenderedPageBreak/>
               <w:t>T26: Add Invalid Course - no section</w:t>
             </w:r>
           </w:p>
@@ -6367,7 +6742,15 @@
               <w:spacing w:line="240" w:lineRule="auto"/>
             </w:pPr>
             <w:r>
-              <w:t>Preconditions: PackSchedulerGUI has loaded and registrar user is logged in (T2).  T23 has run.</w:t>
+              <w:t xml:space="preserve">Preconditions: </w:t>
+            </w:r>
+            <w:proofErr w:type="spellStart"/>
+            <w:r>
+              <w:t>PackSchedulerGUI</w:t>
+            </w:r>
+            <w:proofErr w:type="spellEnd"/>
+            <w:r>
+              <w:t xml:space="preserve"> has loaded and registrar user is logged in (T2).  T23 has run.</w:t>
             </w:r>
           </w:p>
           <w:p>
@@ -6703,6 +7086,9 @@
               <w:widowControl w:val="0"/>
               <w:spacing w:line="240" w:lineRule="auto"/>
             </w:pPr>
+            <w:r>
+              <w:t>Error Message: Invalid section</w:t>
+            </w:r>
           </w:p>
         </w:tc>
       </w:tr>
@@ -6743,7 +7129,15 @@
               <w:spacing w:line="240" w:lineRule="auto"/>
             </w:pPr>
             <w:r>
-              <w:t>Preconditions: PackSchedulerGUI has loaded and registrar user is logged in (T2).  T23 has run.</w:t>
+              <w:t xml:space="preserve">Preconditions: </w:t>
+            </w:r>
+            <w:proofErr w:type="spellStart"/>
+            <w:r>
+              <w:t>PackSchedulerGUI</w:t>
+            </w:r>
+            <w:proofErr w:type="spellEnd"/>
+            <w:r>
+              <w:t xml:space="preserve"> has loaded and registrar user is logged in (T2).  T23 has run.</w:t>
             </w:r>
           </w:p>
           <w:p>
@@ -7085,6 +7479,9 @@
               <w:widowControl w:val="0"/>
               <w:spacing w:line="240" w:lineRule="auto"/>
             </w:pPr>
+            <w:r>
+              <w:t>Error Message: Invalid section</w:t>
+            </w:r>
           </w:p>
         </w:tc>
       </w:tr>
@@ -7105,7 +7502,6 @@
               <w:spacing w:line="240" w:lineRule="auto"/>
             </w:pPr>
             <w:r>
-              <w:lastRenderedPageBreak/>
               <w:t>T28: Add Invalid Course - section too long</w:t>
             </w:r>
           </w:p>
@@ -7126,7 +7522,15 @@
               <w:spacing w:line="240" w:lineRule="auto"/>
             </w:pPr>
             <w:r>
-              <w:t>Preconditions: PackSchedulerGUI has loaded and registrar user is logged in (T2).  T23 has run.</w:t>
+              <w:t xml:space="preserve">Preconditions: </w:t>
+            </w:r>
+            <w:proofErr w:type="spellStart"/>
+            <w:r>
+              <w:t>PackSchedulerGUI</w:t>
+            </w:r>
+            <w:proofErr w:type="spellEnd"/>
+            <w:r>
+              <w:t xml:space="preserve"> has loaded and registrar user is logged in (T2).  T23 has run.</w:t>
             </w:r>
           </w:p>
           <w:p>
@@ -7468,6 +7872,9 @@
               <w:widowControl w:val="0"/>
               <w:spacing w:line="240" w:lineRule="auto"/>
             </w:pPr>
+            <w:r>
+              <w:t>Error Message: Invalid section</w:t>
+            </w:r>
           </w:p>
         </w:tc>
       </w:tr>
@@ -7508,7 +7915,15 @@
               <w:spacing w:line="240" w:lineRule="auto"/>
             </w:pPr>
             <w:r>
-              <w:t>Preconditions: PackSchedulerGUI has loaded and registrar user is logged in (T2).  T23 has run.</w:t>
+              <w:t xml:space="preserve">Preconditions: </w:t>
+            </w:r>
+            <w:proofErr w:type="spellStart"/>
+            <w:r>
+              <w:t>PackSchedulerGUI</w:t>
+            </w:r>
+            <w:proofErr w:type="spellEnd"/>
+            <w:r>
+              <w:t xml:space="preserve"> has loaded and registrar user is logged in (T2).  T23 has run.</w:t>
             </w:r>
           </w:p>
           <w:p>
@@ -7848,6 +8263,10 @@
               <w:widowControl w:val="0"/>
               <w:spacing w:line="240" w:lineRule="auto"/>
             </w:pPr>
+            <w:r>
+              <w:lastRenderedPageBreak/>
+              <w:t>Error Message: Invalid instructor id</w:t>
+            </w:r>
           </w:p>
         </w:tc>
       </w:tr>
@@ -7868,7 +8287,6 @@
               <w:spacing w:line="240" w:lineRule="auto"/>
             </w:pPr>
             <w:r>
-              <w:lastRenderedPageBreak/>
               <w:t>T30: Add Invalid Course - end time after start time</w:t>
             </w:r>
           </w:p>
@@ -7889,7 +8307,15 @@
               <w:spacing w:line="240" w:lineRule="auto"/>
             </w:pPr>
             <w:r>
-              <w:t>Preconditions: PackSchedulerGUI has loaded and registrar user is logged in (T2).  T23 has run.</w:t>
+              <w:t xml:space="preserve">Preconditions: </w:t>
+            </w:r>
+            <w:proofErr w:type="spellStart"/>
+            <w:r>
+              <w:t>PackSchedulerGUI</w:t>
+            </w:r>
+            <w:proofErr w:type="spellEnd"/>
+            <w:r>
+              <w:t xml:space="preserve"> has loaded and registrar user is logged in (T2).  T23 has run.</w:t>
             </w:r>
           </w:p>
           <w:p>
@@ -8231,6 +8657,9 @@
               <w:widowControl w:val="0"/>
               <w:spacing w:line="240" w:lineRule="auto"/>
             </w:pPr>
+            <w:r>
+              <w:t>Error Message: Invalid meeting times</w:t>
+            </w:r>
           </w:p>
         </w:tc>
       </w:tr>
@@ -8271,7 +8700,15 @@
               <w:spacing w:line="240" w:lineRule="auto"/>
             </w:pPr>
             <w:r>
-              <w:t>Preconditions: PackSchedulerGUI has loaded and registrar user is logged in (T2).  T23 has run.</w:t>
+              <w:t xml:space="preserve">Preconditions: </w:t>
+            </w:r>
+            <w:proofErr w:type="spellStart"/>
+            <w:r>
+              <w:t>PackSchedulerGUI</w:t>
+            </w:r>
+            <w:proofErr w:type="spellEnd"/>
+            <w:r>
+              <w:t xml:space="preserve"> has loaded and registrar user is logged in (T2).  T23 has run.</w:t>
             </w:r>
           </w:p>
           <w:p>
@@ -8611,6 +9048,10 @@
               <w:widowControl w:val="0"/>
               <w:spacing w:line="240" w:lineRule="auto"/>
             </w:pPr>
+            <w:r>
+              <w:lastRenderedPageBreak/>
+              <w:t>Error Message: Invalid meeting days</w:t>
+            </w:r>
           </w:p>
         </w:tc>
       </w:tr>
@@ -8631,7 +9072,6 @@
               <w:spacing w:line="240" w:lineRule="auto"/>
             </w:pPr>
             <w:r>
-              <w:lastRenderedPageBreak/>
               <w:t>T32: Add Course - end</w:t>
             </w:r>
           </w:p>
@@ -8652,7 +9092,15 @@
               <w:spacing w:line="240" w:lineRule="auto"/>
             </w:pPr>
             <w:r>
-              <w:t>Preconditions: PackSchedulerGUI has loaded and registrar user is logged in (T2).  T23 has run.</w:t>
+              <w:t xml:space="preserve">Preconditions: </w:t>
+            </w:r>
+            <w:proofErr w:type="spellStart"/>
+            <w:r>
+              <w:t>PackSchedulerGUI</w:t>
+            </w:r>
+            <w:proofErr w:type="spellEnd"/>
+            <w:r>
+              <w:t xml:space="preserve"> has loaded and registrar user is logged in (T2).  T23 has run.</w:t>
             </w:r>
           </w:p>
           <w:p>
@@ -8994,6 +9442,9 @@
               <w:widowControl w:val="0"/>
               <w:spacing w:line="240" w:lineRule="auto"/>
             </w:pPr>
+            <w:r>
+              <w:t>CSC236-001 is added to the list at the end following CSC230-001</w:t>
+            </w:r>
           </w:p>
         </w:tc>
       </w:tr>
@@ -9034,7 +9485,15 @@
               <w:spacing w:line="240" w:lineRule="auto"/>
             </w:pPr>
             <w:r>
-              <w:t>Preconditions: PackSchedulerGUI has loaded and registrar user is logged in (T2).  T23 has run.</w:t>
+              <w:t xml:space="preserve">Preconditions: </w:t>
+            </w:r>
+            <w:proofErr w:type="spellStart"/>
+            <w:r>
+              <w:t>PackSchedulerGUI</w:t>
+            </w:r>
+            <w:proofErr w:type="spellEnd"/>
+            <w:r>
+              <w:t xml:space="preserve"> has loaded and registrar user is logged in (T2).  T23 has run.</w:t>
             </w:r>
           </w:p>
           <w:p>
@@ -9150,12 +9609,14 @@
             <w:r>
               <w:t xml:space="preserve">Instructor Id: </w:t>
             </w:r>
+            <w:proofErr w:type="spellStart"/>
             <w:r>
               <w:rPr>
                 <w:b/>
               </w:rPr>
               <w:t>tbdimitr</w:t>
             </w:r>
+            <w:proofErr w:type="spellEnd"/>
           </w:p>
           <w:p>
             <w:pPr>
@@ -9380,6 +9841,10 @@
               <w:widowControl w:val="0"/>
               <w:spacing w:line="240" w:lineRule="auto"/>
             </w:pPr>
+            <w:r>
+              <w:lastRenderedPageBreak/>
+              <w:t>CSC113-001 is added to the list at the front and is followed by CSC116-001.</w:t>
+            </w:r>
           </w:p>
         </w:tc>
       </w:tr>
@@ -9400,7 +9865,6 @@
               <w:spacing w:line="240" w:lineRule="auto"/>
             </w:pPr>
             <w:r>
-              <w:lastRenderedPageBreak/>
               <w:t>T34: Add Course - middle</w:t>
             </w:r>
           </w:p>
@@ -9421,7 +9885,15 @@
               <w:spacing w:line="240" w:lineRule="auto"/>
             </w:pPr>
             <w:r>
-              <w:t>Preconditions: PackSchedulerGUI has loaded and registrar user is logged in (T2).  T23 has run.</w:t>
+              <w:t xml:space="preserve">Preconditions: </w:t>
+            </w:r>
+            <w:proofErr w:type="spellStart"/>
+            <w:r>
+              <w:t>PackSchedulerGUI</w:t>
+            </w:r>
+            <w:proofErr w:type="spellEnd"/>
+            <w:r>
+              <w:t xml:space="preserve"> has loaded and registrar user is logged in (T2).  T23 has run.</w:t>
             </w:r>
           </w:p>
           <w:p>
@@ -9763,6 +10235,9 @@
               <w:widowControl w:val="0"/>
               <w:spacing w:line="240" w:lineRule="auto"/>
             </w:pPr>
+            <w:r>
+              <w:t>CSC116-006 is added to the list between CSC116-003 and CSC216-001.</w:t>
+            </w:r>
           </w:p>
         </w:tc>
       </w:tr>
@@ -9803,7 +10278,15 @@
               <w:spacing w:line="240" w:lineRule="auto"/>
             </w:pPr>
             <w:r>
-              <w:t xml:space="preserve">Preconditions: PackSchedulerGUI has loaded and registrar user is logged in (T2).  </w:t>
+              <w:t xml:space="preserve">Preconditions: </w:t>
+            </w:r>
+            <w:proofErr w:type="spellStart"/>
+            <w:r>
+              <w:t>PackSchedulerGUI</w:t>
+            </w:r>
+            <w:proofErr w:type="spellEnd"/>
+            <w:r>
+              <w:t xml:space="preserve"> has loaded and registrar user is logged in (T2).  </w:t>
             </w:r>
           </w:p>
           <w:p>
@@ -9843,8 +10326,6 @@
               <w:widowControl w:val="0"/>
               <w:spacing w:line="240" w:lineRule="auto"/>
             </w:pPr>
-            <w:bookmarkStart w:id="2" w:name="_GoBack"/>
-            <w:bookmarkEnd w:id="2"/>
           </w:p>
           <w:p>
             <w:pPr>
@@ -9914,7 +10395,15 @@
               <w:spacing w:line="240" w:lineRule="auto"/>
             </w:pPr>
             <w:r>
-              <w:t xml:space="preserve">Preconditions: PackSchedulerGUI has loaded and registrar user is logged in (T2).  </w:t>
+              <w:t xml:space="preserve">Preconditions: </w:t>
+            </w:r>
+            <w:proofErr w:type="spellStart"/>
+            <w:r>
+              <w:t>PackSchedulerGUI</w:t>
+            </w:r>
+            <w:proofErr w:type="spellEnd"/>
+            <w:r>
+              <w:t xml:space="preserve"> has loaded and registrar user is logged in (T2).  </w:t>
             </w:r>
           </w:p>
           <w:p>
@@ -10025,6 +10514,9 @@
               <w:widowControl w:val="0"/>
               <w:spacing w:line="240" w:lineRule="auto"/>
             </w:pPr>
+            <w:r>
+              <w:t>CSC216-001 is removed.  CSC116-006 is followed by CSC216-002.</w:t>
+            </w:r>
           </w:p>
         </w:tc>
       </w:tr>
@@ -10066,7 +10558,15 @@
               <w:spacing w:line="240" w:lineRule="auto"/>
             </w:pPr>
             <w:r>
-              <w:t>Preconditions: PackSchedulerGUI has loaded and registrar user is logged in (T2).  T33 has run.</w:t>
+              <w:t xml:space="preserve">Preconditions: </w:t>
+            </w:r>
+            <w:proofErr w:type="spellStart"/>
+            <w:r>
+              <w:t>PackSchedulerGUI</w:t>
+            </w:r>
+            <w:proofErr w:type="spellEnd"/>
+            <w:r>
+              <w:t xml:space="preserve"> has loaded and registrar user is logged in (T2).  T33 has run.</w:t>
             </w:r>
           </w:p>
           <w:p>
@@ -10177,6 +10677,9 @@
               <w:widowControl w:val="0"/>
               <w:spacing w:line="240" w:lineRule="auto"/>
             </w:pPr>
+            <w:r>
+              <w:t>CSC113-001 is removed.  CSC116-001 is the first course in the catalog</w:t>
+            </w:r>
           </w:p>
         </w:tc>
       </w:tr>
@@ -10217,7 +10720,15 @@
               <w:spacing w:line="240" w:lineRule="auto"/>
             </w:pPr>
             <w:r>
-              <w:t>Preconditions: PackSchedulerGUI has loaded and registrar user is logged in (T2).  T32 has run.</w:t>
+              <w:t xml:space="preserve">Preconditions: </w:t>
+            </w:r>
+            <w:proofErr w:type="spellStart"/>
+            <w:r>
+              <w:t>PackSchedulerGUI</w:t>
+            </w:r>
+            <w:proofErr w:type="spellEnd"/>
+            <w:r>
+              <w:t xml:space="preserve"> has loaded and registrar user is logged in (T2).  T32 has run.</w:t>
             </w:r>
           </w:p>
           <w:p>
@@ -10337,6 +10848,18 @@
               <w:widowControl w:val="0"/>
               <w:spacing w:line="240" w:lineRule="auto"/>
             </w:pPr>
+            <w:r>
+              <w:t>CSC236-001 is removed.</w:t>
+            </w:r>
+          </w:p>
+          <w:p>
+            <w:pPr>
+              <w:widowControl w:val="0"/>
+              <w:spacing w:line="240" w:lineRule="auto"/>
+            </w:pPr>
+            <w:r>
+              <w:t>CSC230-001 is the last course in the catalog</w:t>
+            </w:r>
           </w:p>
         </w:tc>
       </w:tr>
@@ -10377,7 +10900,15 @@
               <w:spacing w:line="240" w:lineRule="auto"/>
             </w:pPr>
             <w:r>
-              <w:t>Preconditions: PackSchedulerGUI has loaded and registrar user is logged in (T2).  T32-T38 have run.</w:t>
+              <w:t xml:space="preserve">Preconditions: </w:t>
+            </w:r>
+            <w:proofErr w:type="spellStart"/>
+            <w:r>
+              <w:t>PackSchedulerGUI</w:t>
+            </w:r>
+            <w:proofErr w:type="spellEnd"/>
+            <w:r>
+              <w:t xml:space="preserve"> has loaded and registrar user is logged in (T2).  T32-T38 have run.</w:t>
             </w:r>
           </w:p>
           <w:p>
@@ -10466,61 +10997,278 @@
               <w:spacing w:line="240" w:lineRule="auto"/>
             </w:pPr>
             <w:r>
-              <w:t>CSC116,Intro to Programming - Java,001,3,jdyoung2,MW,910,1100</w:t>
-            </w:r>
-          </w:p>
-          <w:p>
-            <w:pPr>
-              <w:widowControl w:val="0"/>
-              <w:spacing w:line="240" w:lineRule="auto"/>
-            </w:pPr>
-            <w:r>
-              <w:t>CSC116,Intro to Programming - Java,002,3,spbalik,MW,1120,1310</w:t>
-            </w:r>
-          </w:p>
-          <w:p>
-            <w:pPr>
-              <w:widowControl w:val="0"/>
-              <w:spacing w:line="240" w:lineRule="auto"/>
-            </w:pPr>
-            <w:r>
-              <w:t>CSC116,Intro to Programming - Java,003,3,tbdimitr,TH,1120,1310</w:t>
-            </w:r>
-          </w:p>
-          <w:p>
-            <w:pPr>
-              <w:widowControl w:val="0"/>
-              <w:spacing w:line="240" w:lineRule="auto"/>
-            </w:pPr>
-            <w:r>
-              <w:t>CSC116,Java,006,3,jdyoung2,TH,1040,1230</w:t>
-            </w:r>
-          </w:p>
-          <w:p>
-            <w:pPr>
-              <w:widowControl w:val="0"/>
-              <w:spacing w:line="240" w:lineRule="auto"/>
-            </w:pPr>
-            <w:r>
-              <w:t xml:space="preserve">CSC216,Programming Concepts - </w:t>
-            </w:r>
+              <w:t>CSC</w:t>
+            </w:r>
+            <w:proofErr w:type="gramStart"/>
+            <w:r>
+              <w:t>116,Intro</w:t>
+            </w:r>
+            <w:proofErr w:type="gramEnd"/>
+            <w:r>
+              <w:t xml:space="preserve"> to Programming - Java,001,3,jdyoung2,MW,910,1100</w:t>
+            </w:r>
+          </w:p>
+          <w:p>
+            <w:pPr>
+              <w:widowControl w:val="0"/>
+              <w:spacing w:line="240" w:lineRule="auto"/>
+            </w:pPr>
+            <w:r>
+              <w:t>CSC</w:t>
+            </w:r>
+            <w:proofErr w:type="gramStart"/>
+            <w:r>
+              <w:t>116,Intro</w:t>
+            </w:r>
+            <w:proofErr w:type="gramEnd"/>
+            <w:r>
+              <w:t xml:space="preserve"> to Programming - Java,002,3,spbalik,MW,1120,1310</w:t>
+            </w:r>
+          </w:p>
+          <w:p>
+            <w:pPr>
+              <w:widowControl w:val="0"/>
+              <w:spacing w:line="240" w:lineRule="auto"/>
+            </w:pPr>
+            <w:r>
+              <w:t>CSC</w:t>
+            </w:r>
+            <w:proofErr w:type="gramStart"/>
+            <w:r>
+              <w:t>116,Intro</w:t>
+            </w:r>
+            <w:proofErr w:type="gramEnd"/>
+            <w:r>
+              <w:t xml:space="preserve"> to Programming - Java,003,3,tbdimitr,TH,1120,1310</w:t>
+            </w:r>
+          </w:p>
+          <w:p>
+            <w:pPr>
+              <w:widowControl w:val="0"/>
+              <w:spacing w:line="240" w:lineRule="auto"/>
+            </w:pPr>
+            <w:r>
+              <w:t>CSC116,</w:t>
+            </w:r>
+            <w:r>
+              <w:t xml:space="preserve"> Introduction to Programming - </w:t>
+            </w:r>
+            <w:r>
+              <w:t>Java,006,</w:t>
+            </w:r>
+            <w:proofErr w:type="gramStart"/>
+            <w:r>
+              <w:t>3,jdyoung</w:t>
+            </w:r>
+            <w:proofErr w:type="gramEnd"/>
+            <w:r>
+              <w:t>2,TH,1040,1230</w:t>
+            </w:r>
+          </w:p>
+          <w:p>
+            <w:pPr>
+              <w:widowControl w:val="0"/>
+              <w:spacing w:line="240" w:lineRule="auto"/>
+            </w:pPr>
             <w:r>
               <w:lastRenderedPageBreak/>
-              <w:t>Java,002,4,jtking,MW,1330,1445</w:t>
-            </w:r>
-          </w:p>
-          <w:p>
-            <w:pPr>
-              <w:widowControl w:val="0"/>
-              <w:spacing w:line="240" w:lineRule="auto"/>
-            </w:pPr>
-            <w:r>
-              <w:t>CSC216,Programming Concepts - Java,601,4,jep,A</w:t>
-            </w:r>
-          </w:p>
-          <w:p>
-            <w:pPr>
-              <w:widowControl w:val="0"/>
+              <w:t>CSC216,Programming Concepts - Java,002,4,jtking,MW,1330,1445</w:t>
+            </w:r>
+          </w:p>
+          <w:p>
+            <w:pPr>
+              <w:widowControl w:val="0"/>
+              <w:spacing w:line="240" w:lineRule="auto"/>
+            </w:pPr>
+            <w:r>
+              <w:t>CSC</w:t>
+            </w:r>
+            <w:proofErr w:type="gramStart"/>
+            <w:r>
+              <w:t>216,Programming</w:t>
+            </w:r>
+            <w:proofErr w:type="gramEnd"/>
+            <w:r>
+              <w:t xml:space="preserve"> Concepts - Java,601,4,jep,A</w:t>
+            </w:r>
+          </w:p>
+          <w:p>
+            <w:pPr>
+              <w:widowControl w:val="0"/>
+              <w:spacing w:line="240" w:lineRule="auto"/>
+            </w:pPr>
+            <w:r>
+              <w:t>CSC</w:t>
+            </w:r>
+            <w:proofErr w:type="gramStart"/>
+            <w:r>
+              <w:t>226,Discrete</w:t>
+            </w:r>
+            <w:proofErr w:type="gramEnd"/>
+            <w:r>
+              <w:t xml:space="preserve"> Mathematics for Computer Scientists,001,3,tmbarnes,MWF,935,1025</w:t>
+            </w:r>
+          </w:p>
+          <w:p>
+            <w:pPr>
+              <w:widowControl w:val="0"/>
+              <w:spacing w:line="240" w:lineRule="auto"/>
+            </w:pPr>
+            <w:r>
+              <w:t>CSC</w:t>
+            </w:r>
+            <w:proofErr w:type="gramStart"/>
+            <w:r>
+              <w:t>230,C</w:t>
+            </w:r>
+            <w:proofErr w:type="gramEnd"/>
+            <w:r>
+              <w:t xml:space="preserve"> and Software Tools,001,3,dbsturgi,MW,1145,1300</w:t>
+            </w:r>
+          </w:p>
+        </w:tc>
+        <w:tc>
+          <w:tcPr>
+            <w:tcW w:w="3240" w:type="dxa"/>
+            <w:tcMar>
+              <w:top w:w="100" w:type="dxa"/>
+              <w:left w:w="100" w:type="dxa"/>
+              <w:bottom w:w="100" w:type="dxa"/>
+              <w:right w:w="100" w:type="dxa"/>
+            </w:tcMar>
+          </w:tcPr>
+          <w:p>
+            <w:pPr>
+              <w:autoSpaceDE w:val="0"/>
+              <w:autoSpaceDN w:val="0"/>
+              <w:adjustRightInd w:val="0"/>
+              <w:spacing w:line="240" w:lineRule="auto"/>
+            </w:pPr>
+            <w:r>
+              <w:lastRenderedPageBreak/>
+              <w:t>Contents are:</w:t>
+            </w:r>
+          </w:p>
+          <w:p>
+            <w:pPr>
+              <w:autoSpaceDE w:val="0"/>
+              <w:autoSpaceDN w:val="0"/>
+              <w:adjustRightInd w:val="0"/>
+              <w:spacing w:line="240" w:lineRule="auto"/>
+            </w:pPr>
+          </w:p>
+          <w:p>
+            <w:pPr>
+              <w:autoSpaceDE w:val="0"/>
+              <w:autoSpaceDN w:val="0"/>
+              <w:adjustRightInd w:val="0"/>
+              <w:spacing w:line="240" w:lineRule="auto"/>
+            </w:pPr>
+            <w:r>
+              <w:t>CSC</w:t>
+            </w:r>
+            <w:proofErr w:type="gramStart"/>
+            <w:r>
+              <w:t>116,Intro</w:t>
+            </w:r>
+            <w:proofErr w:type="gramEnd"/>
+            <w:r>
+              <w:t xml:space="preserve"> to Programming - Java,001,3,jdyoung2,MW,910,1100</w:t>
+            </w:r>
+          </w:p>
+          <w:p>
+            <w:pPr>
+              <w:autoSpaceDE w:val="0"/>
+              <w:autoSpaceDN w:val="0"/>
+              <w:adjustRightInd w:val="0"/>
+              <w:spacing w:line="240" w:lineRule="auto"/>
+            </w:pPr>
+            <w:r>
+              <w:t>CSC</w:t>
+            </w:r>
+            <w:proofErr w:type="gramStart"/>
+            <w:r>
+              <w:t>116,Intro</w:t>
+            </w:r>
+            <w:proofErr w:type="gramEnd"/>
+            <w:r>
+              <w:t xml:space="preserve"> to Programming - Java,002,3,spbalik,MW,1120,1310</w:t>
+            </w:r>
+          </w:p>
+          <w:p>
+            <w:pPr>
+              <w:autoSpaceDE w:val="0"/>
+              <w:autoSpaceDN w:val="0"/>
+              <w:adjustRightInd w:val="0"/>
+              <w:spacing w:line="240" w:lineRule="auto"/>
+            </w:pPr>
+            <w:r>
+              <w:t>CSC</w:t>
+            </w:r>
+            <w:proofErr w:type="gramStart"/>
+            <w:r>
+              <w:t>116,Intro</w:t>
+            </w:r>
+            <w:proofErr w:type="gramEnd"/>
+            <w:r>
+              <w:t xml:space="preserve"> to Programming - Java,003,3,tbdimitr,TH,1120,1310</w:t>
+            </w:r>
+          </w:p>
+          <w:p>
+            <w:pPr>
+              <w:autoSpaceDE w:val="0"/>
+              <w:autoSpaceDN w:val="0"/>
+              <w:adjustRightInd w:val="0"/>
+              <w:spacing w:line="240" w:lineRule="auto"/>
+            </w:pPr>
+            <w:r>
+              <w:t>CSC116,Introduction to Programming - Java,006,3,jdyoung2,TH,1040,1230</w:t>
+            </w:r>
+          </w:p>
+          <w:p>
+            <w:pPr>
+              <w:autoSpaceDE w:val="0"/>
+              <w:autoSpaceDN w:val="0"/>
+              <w:adjustRightInd w:val="0"/>
+              <w:spacing w:line="240" w:lineRule="auto"/>
+            </w:pPr>
+            <w:r>
+              <w:lastRenderedPageBreak/>
+              <w:t>CSC</w:t>
+            </w:r>
+            <w:proofErr w:type="gramStart"/>
+            <w:r>
+              <w:t>216,Programming</w:t>
+            </w:r>
+            <w:proofErr w:type="gramEnd"/>
+            <w:r>
+              <w:t xml:space="preserve"> Concepts - Java,002,4,jtking,MW,1330,1445</w:t>
+            </w:r>
+          </w:p>
+          <w:p>
+            <w:pPr>
+              <w:autoSpaceDE w:val="0"/>
+              <w:autoSpaceDN w:val="0"/>
+              <w:adjustRightInd w:val="0"/>
+              <w:spacing w:line="240" w:lineRule="auto"/>
+            </w:pPr>
+            <w:r>
+              <w:t>CSC</w:t>
+            </w:r>
+            <w:proofErr w:type="gramStart"/>
+            <w:r>
+              <w:t>216,Programming</w:t>
+            </w:r>
+            <w:proofErr w:type="gramEnd"/>
+            <w:r>
+              <w:t xml:space="preserve"> Concepts - Java,601,4,jep,A</w:t>
+            </w:r>
+          </w:p>
+          <w:p>
+            <w:pPr>
+              <w:autoSpaceDE w:val="0"/>
+              <w:autoSpaceDN w:val="0"/>
+              <w:adjustRightInd w:val="0"/>
               <w:spacing w:line="240" w:lineRule="auto"/>
             </w:pPr>
             <w:r>
@@ -10529,24 +11277,23 @@
           </w:p>
           <w:p>
             <w:pPr>
-              <w:widowControl w:val="0"/>
-              <w:spacing w:line="240" w:lineRule="auto"/>
-            </w:pPr>
-            <w:r>
-              <w:t>CSC230,C and Software Tools,001,3,dbsturgi,MW,1145,1300</w:t>
-            </w:r>
-          </w:p>
-        </w:tc>
-        <w:tc>
-          <w:tcPr>
-            <w:tcW w:w="3240" w:type="dxa"/>
-            <w:tcMar>
-              <w:top w:w="100" w:type="dxa"/>
-              <w:left w:w="100" w:type="dxa"/>
-              <w:bottom w:w="100" w:type="dxa"/>
-              <w:right w:w="100" w:type="dxa"/>
-            </w:tcMar>
-          </w:tcPr>
+              <w:autoSpaceDE w:val="0"/>
+              <w:autoSpaceDN w:val="0"/>
+              <w:adjustRightInd w:val="0"/>
+              <w:spacing w:line="240" w:lineRule="auto"/>
+            </w:pPr>
+            <w:r>
+              <w:t>CSC</w:t>
+            </w:r>
+            <w:proofErr w:type="gramStart"/>
+            <w:r>
+              <w:t>230,C</w:t>
+            </w:r>
+            <w:proofErr w:type="gramEnd"/>
+            <w:r>
+              <w:t xml:space="preserve"> and Software Tools,001,3,dbsturgi,MW,1145,1300</w:t>
+            </w:r>
+          </w:p>
           <w:p>
             <w:pPr>
               <w:widowControl w:val="0"/>
@@ -10593,7 +11340,15 @@
               <w:spacing w:line="240" w:lineRule="auto"/>
             </w:pPr>
             <w:r>
-              <w:t>Preconditions: PackSchedulerGUI has loaded and registrar user is logged in (T2).  T12-T18 have run.</w:t>
+              <w:t xml:space="preserve">Preconditions: </w:t>
+            </w:r>
+            <w:proofErr w:type="spellStart"/>
+            <w:r>
+              <w:t>PackSchedulerGUI</w:t>
+            </w:r>
+            <w:proofErr w:type="spellEnd"/>
+            <w:r>
+              <w:t xml:space="preserve"> has loaded and registrar user is logged in (T2).  T12-T18 have run.</w:t>
             </w:r>
           </w:p>
           <w:p>
@@ -10671,6 +11426,9 @@
               <w:widowControl w:val="0"/>
               <w:spacing w:line="240" w:lineRule="auto"/>
             </w:pPr>
+            <w:r>
+              <w:t>An empty course catalog is shown.</w:t>
+            </w:r>
           </w:p>
         </w:tc>
       </w:tr>
@@ -10711,7 +11469,15 @@
               <w:spacing w:line="240" w:lineRule="auto"/>
             </w:pPr>
             <w:r>
-              <w:t>Preconditions: PackSchedulerGUI has loaded and registrar user is logged in (T2).  T20 has run.</w:t>
+              <w:t xml:space="preserve">Preconditions: </w:t>
+            </w:r>
+            <w:proofErr w:type="spellStart"/>
+            <w:r>
+              <w:t>PackSchedulerGUI</w:t>
+            </w:r>
+            <w:proofErr w:type="spellEnd"/>
+            <w:r>
+              <w:t xml:space="preserve"> has loaded and registrar user is logged in (T2).  T20 has run.</w:t>
             </w:r>
           </w:p>
           <w:p>
@@ -10827,12 +11593,14 @@
             <w:r>
               <w:t xml:space="preserve">Instructor Id: </w:t>
             </w:r>
+            <w:proofErr w:type="spellStart"/>
             <w:r>
               <w:rPr>
                 <w:b/>
               </w:rPr>
               <w:t>jep</w:t>
             </w:r>
+            <w:proofErr w:type="spellEnd"/>
           </w:p>
           <w:p>
             <w:pPr>
@@ -11022,25 +11790,33 @@
               <w:spacing w:line="240" w:lineRule="auto"/>
             </w:pPr>
             <w:r>
+              <w:t xml:space="preserve">CSC216-601 is added to the </w:t>
+            </w:r>
+            <w:r>
+              <w:lastRenderedPageBreak/>
+              <w:t>list</w:t>
+            </w:r>
+          </w:p>
+        </w:tc>
+        <w:tc>
+          <w:tcPr>
+            <w:tcW w:w="3240" w:type="dxa"/>
+            <w:tcMar>
+              <w:top w:w="100" w:type="dxa"/>
+              <w:left w:w="100" w:type="dxa"/>
+              <w:bottom w:w="100" w:type="dxa"/>
+              <w:right w:w="100" w:type="dxa"/>
+            </w:tcMar>
+          </w:tcPr>
+          <w:p>
+            <w:pPr>
+              <w:widowControl w:val="0"/>
+              <w:spacing w:line="240" w:lineRule="auto"/>
+            </w:pPr>
+            <w:r>
+              <w:lastRenderedPageBreak/>
               <w:t>CSC216-601 is added to the list</w:t>
             </w:r>
-          </w:p>
-        </w:tc>
-        <w:tc>
-          <w:tcPr>
-            <w:tcW w:w="3240" w:type="dxa"/>
-            <w:tcMar>
-              <w:top w:w="100" w:type="dxa"/>
-              <w:left w:w="100" w:type="dxa"/>
-              <w:bottom w:w="100" w:type="dxa"/>
-              <w:right w:w="100" w:type="dxa"/>
-            </w:tcMar>
-          </w:tcPr>
-          <w:p>
-            <w:pPr>
-              <w:widowControl w:val="0"/>
-              <w:spacing w:line="240" w:lineRule="auto"/>
-            </w:pPr>
           </w:p>
         </w:tc>
       </w:tr>
@@ -11061,7 +11837,6 @@
               <w:spacing w:line="240" w:lineRule="auto"/>
             </w:pPr>
             <w:r>
-              <w:lastRenderedPageBreak/>
               <w:t>T42: Logout</w:t>
             </w:r>
           </w:p>
@@ -11082,7 +11857,15 @@
               <w:spacing w:line="240" w:lineRule="auto"/>
             </w:pPr>
             <w:r>
-              <w:t>Preconditions: PackSchedulerGUI has loaded and registrar user is logged in (T2).</w:t>
+              <w:t xml:space="preserve">Preconditions: </w:t>
+            </w:r>
+            <w:proofErr w:type="spellStart"/>
+            <w:r>
+              <w:t>PackSchedulerGUI</w:t>
+            </w:r>
+            <w:proofErr w:type="spellEnd"/>
+            <w:r>
+              <w:t xml:space="preserve"> has loaded and registrar user is logged in (T2).</w:t>
             </w:r>
           </w:p>
           <w:p>
@@ -11160,6 +11943,9 @@
               <w:widowControl w:val="0"/>
               <w:spacing w:line="240" w:lineRule="auto"/>
             </w:pPr>
+            <w:r>
+              <w:t>User is returned to the Login view</w:t>
+            </w:r>
           </w:p>
         </w:tc>
       </w:tr>
@@ -11200,7 +11986,15 @@
               <w:spacing w:line="240" w:lineRule="auto"/>
             </w:pPr>
             <w:r>
-              <w:t>Preconditions: PackSchedulerGUI has loaded and registrar user is logged in (T2). T21 has run</w:t>
+              <w:t xml:space="preserve">Preconditions: </w:t>
+            </w:r>
+            <w:proofErr w:type="spellStart"/>
+            <w:r>
+              <w:t>PackSchedulerGUI</w:t>
+            </w:r>
+            <w:proofErr w:type="spellEnd"/>
+            <w:r>
+              <w:t xml:space="preserve"> has loaded and registrar user is logged in (T2). T21 has run</w:t>
             </w:r>
           </w:p>
           <w:p>
@@ -11217,12 +12011,14 @@
             <w:r>
               <w:t xml:space="preserve">User ID: </w:t>
             </w:r>
+            <w:proofErr w:type="spellStart"/>
             <w:r>
               <w:rPr>
                 <w:b/>
               </w:rPr>
               <w:t>pwilkins</w:t>
             </w:r>
+            <w:proofErr w:type="spellEnd"/>
           </w:p>
           <w:p>
             <w:pPr>
@@ -11312,8 +12108,13 @@
               <w:widowControl w:val="0"/>
               <w:spacing w:line="240" w:lineRule="auto"/>
             </w:pPr>
-            <w:r>
-              <w:t>pwilkins is logged in and is switched to the user view.  All that is shown is a Logout button.</w:t>
+            <w:proofErr w:type="spellStart"/>
+            <w:r>
+              <w:t>pwilkins</w:t>
+            </w:r>
+            <w:proofErr w:type="spellEnd"/>
+            <w:r>
+              <w:t xml:space="preserve"> is logged in and is switched to the user view.  All that is shown is a Logout button.</w:t>
             </w:r>
           </w:p>
         </w:tc>
@@ -11332,6 +12133,14 @@
               <w:widowControl w:val="0"/>
               <w:spacing w:line="240" w:lineRule="auto"/>
             </w:pPr>
+            <w:proofErr w:type="spellStart"/>
+            <w:r>
+              <w:t>pwilkins</w:t>
+            </w:r>
+            <w:proofErr w:type="spellEnd"/>
+            <w:r>
+              <w:t xml:space="preserve"> is logged in and is switched to the user view.  All that is shown is a Logout button.</w:t>
+            </w:r>
           </w:p>
         </w:tc>
       </w:tr>
@@ -11348,8 +12157,8 @@
 </file>
 
 <file path=word/numbering.xml><?xml version="1.0" encoding="utf-8"?>
-<w:numbering xmlns:wpc="http://schemas.microsoft.com/office/word/2010/wordprocessingCanvas" xmlns:mo="http://schemas.microsoft.com/office/mac/office/2008/main" xmlns:mc="http://schemas.openxmlformats.org/markup-compatibility/2006" xmlns:mv="urn:schemas-microsoft-com:mac:vml" xmlns:o="urn:schemas-microsoft-com:office:office" xmlns:r="http://schemas.openxmlformats.org/officeDocument/2006/relationships" xmlns:m="http://schemas.openxmlformats.org/officeDocument/2006/math" xmlns:v="urn:schemas-microsoft-com:vml" xmlns:wp14="http://schemas.microsoft.com/office/word/2010/wordprocessingDrawing" xmlns:wp="http://schemas.openxmlformats.org/drawingml/2006/wordprocessingDrawing" xmlns:w10="urn:schemas-microsoft-com:office:word" xmlns:w="http://schemas.openxmlformats.org/wordprocessingml/2006/main" xmlns:w14="http://schemas.microsoft.com/office/word/2010/wordml" xmlns:w15="http://schemas.microsoft.com/office/word/2012/wordml" xmlns:wpg="http://schemas.microsoft.com/office/word/2010/wordprocessingGroup" xmlns:wpi="http://schemas.microsoft.com/office/word/2010/wordprocessingInk" xmlns:wne="http://schemas.microsoft.com/office/word/2006/wordml" xmlns:wps="http://schemas.microsoft.com/office/word/2010/wordprocessingShape" mc:Ignorable="w14 w15 wp14">
-  <w:abstractNum w:abstractNumId="0">
+<w:numbering xmlns:wpc="http://schemas.microsoft.com/office/word/2010/wordprocessingCanvas" xmlns:cx="http://schemas.microsoft.com/office/drawing/2014/chartex" xmlns:cx1="http://schemas.microsoft.com/office/drawing/2015/9/8/chartex" xmlns:cx2="http://schemas.microsoft.com/office/drawing/2015/10/21/chartex" xmlns:mc="http://schemas.openxmlformats.org/markup-compatibility/2006" xmlns:o="urn:schemas-microsoft-com:office:office" xmlns:r="http://schemas.openxmlformats.org/officeDocument/2006/relationships" xmlns:m="http://schemas.openxmlformats.org/officeDocument/2006/math" xmlns:v="urn:schemas-microsoft-com:vml" xmlns:wp14="http://schemas.microsoft.com/office/word/2010/wordprocessingDrawing" xmlns:wp="http://schemas.openxmlformats.org/drawingml/2006/wordprocessingDrawing" xmlns:w10="urn:schemas-microsoft-com:office:word" xmlns:w="http://schemas.openxmlformats.org/wordprocessingml/2006/main" xmlns:w14="http://schemas.microsoft.com/office/word/2010/wordml" xmlns:w15="http://schemas.microsoft.com/office/word/2012/wordml" xmlns:w16se="http://schemas.microsoft.com/office/word/2015/wordml/symex" xmlns:wpg="http://schemas.microsoft.com/office/word/2010/wordprocessingGroup" xmlns:wpi="http://schemas.microsoft.com/office/word/2010/wordprocessingInk" xmlns:wne="http://schemas.microsoft.com/office/word/2006/wordml" xmlns:wps="http://schemas.microsoft.com/office/word/2010/wordprocessingShape" mc:Ignorable="w14 w15 w16se wp14">
+  <w:abstractNum w:abstractNumId="0" w15:restartNumberingAfterBreak="0">
     <w:nsid w:val="06CF6F96"/>
     <w:multiLevelType w:val="multilevel"/>
     <w:tmpl w:val="4D9CD628"/>
@@ -11462,7 +12271,7 @@
       </w:rPr>
     </w:lvl>
   </w:abstractNum>
-  <w:abstractNum w:abstractNumId="1">
+  <w:abstractNum w:abstractNumId="1" w15:restartNumberingAfterBreak="0">
     <w:nsid w:val="17A36CE2"/>
     <w:multiLevelType w:val="multilevel"/>
     <w:tmpl w:val="CF1E4D3A"/>
@@ -11585,7 +12394,7 @@
 </file>
 
 <file path=word/styles.xml><?xml version="1.0" encoding="utf-8"?>
-<w:styles xmlns:mc="http://schemas.openxmlformats.org/markup-compatibility/2006" xmlns:r="http://schemas.openxmlformats.org/officeDocument/2006/relationships" xmlns:w="http://schemas.openxmlformats.org/wordprocessingml/2006/main" xmlns:w14="http://schemas.microsoft.com/office/word/2010/wordml" xmlns:w15="http://schemas.microsoft.com/office/word/2012/wordml" mc:Ignorable="w14 w15">
+<w:styles xmlns:mc="http://schemas.openxmlformats.org/markup-compatibility/2006" xmlns:r="http://schemas.openxmlformats.org/officeDocument/2006/relationships" xmlns:w="http://schemas.openxmlformats.org/wordprocessingml/2006/main" xmlns:w14="http://schemas.microsoft.com/office/word/2010/wordml" xmlns:w15="http://schemas.microsoft.com/office/word/2012/wordml" xmlns:w16se="http://schemas.microsoft.com/office/word/2015/wordml/symex" mc:Ignorable="w14 w15 w16se">
   <w:docDefaults>
     <w:rPrDefault>
       <w:rPr>
@@ -11602,7 +12411,7 @@
       </w:pPr>
     </w:pPrDefault>
   </w:docDefaults>
-  <w:latentStyles w:defLockedState="0" w:defUIPriority="99" w:defSemiHidden="0" w:defUnhideWhenUsed="0" w:defQFormat="0" w:count="380">
+  <w:latentStyles w:defLockedState="0" w:defUIPriority="99" w:defSemiHidden="0" w:defUnhideWhenUsed="0" w:defQFormat="0" w:count="372">
     <w:lsdException w:name="Normal" w:uiPriority="0" w:qFormat="1"/>
     <w:lsdException w:name="heading 1" w:uiPriority="9" w:qFormat="1"/>
     <w:lsdException w:name="heading 2" w:semiHidden="1" w:uiPriority="9" w:unhideWhenUsed="1" w:qFormat="1"/>
@@ -12138,13 +12947,6 @@
     <w:tblPr>
       <w:tblStyleRowBandSize w:val="1"/>
       <w:tblStyleColBandSize w:val="1"/>
-      <w:tblInd w:w="0" w:type="dxa"/>
-      <w:tblCellMar>
-        <w:top w:w="0" w:type="dxa"/>
-        <w:left w:w="108" w:type="dxa"/>
-        <w:bottom w:w="0" w:type="dxa"/>
-        <w:right w:w="108" w:type="dxa"/>
-      </w:tblCellMar>
     </w:tblPr>
   </w:style>
 </w:styles>
@@ -12443,4 +13245,16 @@
     </a:ext>
   </a:extLst>
 </a:theme>
+</file>
+
+<file path=customXml/item1.xml><?xml version="1.0" encoding="utf-8"?>
+<b:Sources xmlns:b="http://schemas.openxmlformats.org/officeDocument/2006/bibliography" xmlns="http://schemas.openxmlformats.org/officeDocument/2006/bibliography" SelectedStyle="\APASixthEditionOfficeOnline.xsl" StyleName="APA" Version="6"/>
+</file>
+
+<file path=customXml/itemProps1.xml><?xml version="1.0" encoding="utf-8"?>
+<ds:datastoreItem xmlns:ds="http://schemas.openxmlformats.org/officeDocument/2006/customXml" ds:itemID="{9BDDED91-C5F9-4A2A-BCA5-22996607897E}">
+  <ds:schemaRefs>
+    <ds:schemaRef ds:uri="http://schemas.openxmlformats.org/officeDocument/2006/bibliography"/>
+  </ds:schemaRefs>
+</ds:datastoreItem>
 </file>
</xml_diff>